<commit_message>
DAY 2 | 07-11-2023
What is a wireframe?
What is a mockup?
Best Designed Websites of 2023
DIFFERENCE BETWEEN SCRIPTING AND PROGRAMMING
</commit_message>
<xml_diff>
--- a/MERN - LEARNING.docx
+++ b/MERN - LEARNING.docx
@@ -4,525 +4,473 @@
   <w:body>
     <w:p>
       <w:pPr>
-        <w:pStyle w:val="Heading1"/>
-        <w:spacing w:before="240" w:after="240"/>
-        <w:jc w:val="both"/>
-        <w:rPr>
-          <w:b/>
-          <w:sz w:val="20"/>
-          <w:szCs w:val="20"/>
-        </w:rPr>
-      </w:pPr>
-      <w:bookmarkStart w:id="0" w:name="_vq2y2m7pism7" w:colFirst="0" w:colLast="0"/>
-      <w:bookmarkEnd w:id="0"/>
-      <w:r>
-        <w:rPr>
-          <w:sz w:val="20"/>
-          <w:szCs w:val="20"/>
-        </w:rPr>
-        <w:t>A JavaScript rendering engine is a program that takes JavaScript code and converts it into a format that can be displayed on a web page. The engine does this by first parsing the code, which means breaking it down into its component parts. The engine then compiles the code into a machine-readable form, which is a series of instructions that the computer can understand. Finally, the engine executes the code, which means carrying out the instructions.</w:t>
-      </w:r>
-    </w:p>
-    <w:p>
-      <w:pPr>
-        <w:pStyle w:val="Heading1"/>
-        <w:rPr>
-          <w:b/>
+        <w:pStyle w:val="NormalWeb"/>
+        <w:spacing w:before="0" w:beforeAutospacing="0" w:after="0" w:afterAutospacing="0"/>
+        <w:jc w:val="center"/>
+      </w:pPr>
+      <w:r>
+        <w:rPr>
+          <w:rFonts w:ascii="Arial" w:hAnsi="Arial" w:cs="Arial"/>
+          <w:color w:val="000000"/>
           <w:sz w:val="22"/>
           <w:szCs w:val="22"/>
         </w:rPr>
-      </w:pPr>
-      <w:bookmarkStart w:id="1" w:name="_wg1pyod97bih" w:colFirst="0" w:colLast="0"/>
-      <w:bookmarkEnd w:id="1"/>
-      <w:r>
-        <w:rPr>
+        <w:t>DAY 2 - 07-11-2023</w:t>
+      </w:r>
+    </w:p>
+    <w:p>
+      <w:pPr>
+        <w:pStyle w:val="Heading2"/>
+        <w:spacing w:before="0" w:after="220"/>
+      </w:pPr>
+      <w:r>
+        <w:rPr>
+          <w:color w:val="0E1633"/>
+          <w:sz w:val="72"/>
+          <w:szCs w:val="72"/>
+        </w:rPr>
+        <w:t> What is a wireframe?</w:t>
+      </w:r>
+    </w:p>
+    <w:p>
+      <w:pPr>
+        <w:pStyle w:val="NormalWeb"/>
+        <w:spacing w:before="280" w:beforeAutospacing="0" w:after="280" w:afterAutospacing="0" w:line="480" w:lineRule="auto"/>
+      </w:pPr>
+      <w:r>
+        <w:rPr>
+          <w:rFonts w:ascii="Arial" w:hAnsi="Arial" w:cs="Arial"/>
+          <w:color w:val="000000"/>
+          <w:sz w:val="27"/>
+          <w:szCs w:val="27"/>
+        </w:rPr>
+        <w:t>A wireframe</w:t>
+      </w:r>
+      <w:r>
+        <w:rPr>
+          <w:rFonts w:ascii="Arial" w:hAnsi="Arial" w:cs="Arial"/>
+          <w:color w:val="000000"/>
+          <w:sz w:val="27"/>
+          <w:szCs w:val="27"/>
+        </w:rPr>
+        <w:t xml:space="preserve"> is a two-dimensional skeletal outline of a web page or app. Wireframes provide a clear overview of the page structure, layout, functionality, and intended behaviours. As a wireframe usually represents the initial product concept, styling, colour, and graphics are kept to a minimum.</w:t>
+      </w:r>
+    </w:p>
+    <w:p>
+      <w:pPr>
+        <w:pStyle w:val="NormalWeb"/>
+        <w:spacing w:before="280" w:beforeAutospacing="0" w:after="280" w:afterAutospacing="0" w:line="480" w:lineRule="auto"/>
+      </w:pPr>
+      <w:r>
+        <w:rPr>
+          <w:rFonts w:ascii="Arial" w:hAnsi="Arial" w:cs="Arial"/>
+          <w:color w:val="000000"/>
+          <w:sz w:val="27"/>
+          <w:szCs w:val="27"/>
+        </w:rPr>
+        <w:t>Wireframes can be drawn by hand or created digitally, depending on how much detail is required.</w:t>
+      </w:r>
+    </w:p>
+    <w:p>
+      <w:pPr>
+        <w:pStyle w:val="NormalWeb"/>
+        <w:spacing w:before="280" w:beforeAutospacing="0" w:after="280" w:afterAutospacing="0" w:line="480" w:lineRule="auto"/>
+        <w:rPr>
+          <w:rFonts w:ascii="Arial" w:hAnsi="Arial" w:cs="Arial"/>
+          <w:color w:val="000000"/>
+          <w:sz w:val="27"/>
+          <w:szCs w:val="27"/>
+        </w:rPr>
+      </w:pPr>
+      <w:r>
+        <w:rPr>
+          <w:rFonts w:ascii="Arial" w:hAnsi="Arial" w:cs="Arial"/>
+          <w:color w:val="000000"/>
+          <w:sz w:val="27"/>
+          <w:szCs w:val="27"/>
+        </w:rPr>
+        <w:t>Wireframing is a practice most commonly used by UX designers. This process allows all stakeholders to agree on where the information will be placed before the developers build the interface out with code.</w:t>
+      </w:r>
+    </w:p>
+    <w:p>
+      <w:pPr>
+        <w:pStyle w:val="NormalWeb"/>
+        <w:spacing w:before="280" w:beforeAutospacing="0" w:after="280" w:afterAutospacing="0" w:line="480" w:lineRule="auto"/>
+        <w:rPr>
+          <w:rFonts w:ascii="Arial" w:hAnsi="Arial" w:cs="Arial"/>
           <w:b/>
+          <w:bCs/>
+          <w:color w:val="000000"/>
+          <w:sz w:val="48"/>
+          <w:szCs w:val="48"/>
+        </w:rPr>
+      </w:pPr>
+      <w:r>
+        <w:rPr>
+          <w:rFonts w:ascii="Arial" w:hAnsi="Arial" w:cs="Arial"/>
+          <w:b/>
+          <w:bCs/>
+          <w:color w:val="000000"/>
+          <w:sz w:val="48"/>
+          <w:szCs w:val="48"/>
+        </w:rPr>
+        <w:t xml:space="preserve">What is a </w:t>
+      </w:r>
+      <w:r>
+        <w:rPr>
+          <w:rFonts w:ascii="Arial" w:hAnsi="Arial" w:cs="Arial"/>
+          <w:b/>
+          <w:bCs/>
+          <w:color w:val="000000"/>
+          <w:sz w:val="48"/>
+          <w:szCs w:val="48"/>
+        </w:rPr>
+        <w:t>mock-up</w:t>
+      </w:r>
+      <w:r>
+        <w:rPr>
+          <w:rFonts w:ascii="Arial" w:hAnsi="Arial" w:cs="Arial"/>
+          <w:b/>
+          <w:bCs/>
+          <w:color w:val="000000"/>
+          <w:sz w:val="48"/>
+          <w:szCs w:val="48"/>
+        </w:rPr>
+        <w:t>?</w:t>
+      </w:r>
+    </w:p>
+    <w:p>
+      <w:pPr>
+        <w:pStyle w:val="NormalWeb"/>
+        <w:spacing w:before="280" w:beforeAutospacing="0" w:after="280" w:afterAutospacing="0" w:line="480" w:lineRule="auto"/>
+        <w:rPr>
+          <w:rFonts w:ascii="Arial" w:hAnsi="Arial" w:cs="Arial"/>
+          <w:color w:val="000000"/>
+          <w:sz w:val="27"/>
+          <w:szCs w:val="27"/>
+        </w:rPr>
+      </w:pPr>
+      <w:r>
+        <w:rPr>
+          <w:rFonts w:ascii="Arial" w:hAnsi="Arial" w:cs="Arial"/>
+          <w:color w:val="000000"/>
+          <w:sz w:val="27"/>
+          <w:szCs w:val="27"/>
+        </w:rPr>
+        <w:t xml:space="preserve">A </w:t>
+      </w:r>
+      <w:r>
+        <w:rPr>
+          <w:rFonts w:ascii="Arial" w:hAnsi="Arial" w:cs="Arial"/>
+          <w:color w:val="000000"/>
+          <w:sz w:val="27"/>
+          <w:szCs w:val="27"/>
+        </w:rPr>
+        <w:t>mock-up</w:t>
+      </w:r>
+      <w:r>
+        <w:rPr>
+          <w:rFonts w:ascii="Arial" w:hAnsi="Arial" w:cs="Arial"/>
+          <w:color w:val="000000"/>
+          <w:sz w:val="27"/>
+          <w:szCs w:val="27"/>
+        </w:rPr>
+        <w:t xml:space="preserve"> is a static design of a web page or application that features many of its final design elements but is not functional. A </w:t>
+      </w:r>
+      <w:r>
+        <w:rPr>
+          <w:rFonts w:ascii="Arial" w:hAnsi="Arial" w:cs="Arial"/>
+          <w:color w:val="000000"/>
+          <w:sz w:val="27"/>
+          <w:szCs w:val="27"/>
+        </w:rPr>
+        <w:t>mock-up</w:t>
+      </w:r>
+      <w:r>
+        <w:rPr>
+          <w:rFonts w:ascii="Arial" w:hAnsi="Arial" w:cs="Arial"/>
+          <w:color w:val="000000"/>
+          <w:sz w:val="27"/>
+          <w:szCs w:val="27"/>
+        </w:rPr>
+        <w:t xml:space="preserve"> is not as polished as a live page and typically includes some placeholder data.</w:t>
+      </w:r>
+    </w:p>
+    <w:p>
+      <w:pPr>
+        <w:pStyle w:val="NormalWeb"/>
+        <w:spacing w:before="280" w:beforeAutospacing="0" w:after="280" w:afterAutospacing="0" w:line="480" w:lineRule="auto"/>
+      </w:pPr>
+    </w:p>
+    <w:p>
+      <w:pPr>
+        <w:pStyle w:val="NormalWeb"/>
+        <w:spacing w:before="280" w:beforeAutospacing="0" w:after="280" w:afterAutospacing="0" w:line="480" w:lineRule="auto"/>
+      </w:pPr>
+    </w:p>
+    <w:p>
+      <w:pPr>
+        <w:pStyle w:val="Heading2"/>
+        <w:shd w:val="clear" w:color="auto" w:fill="FFFFFF"/>
+        <w:spacing w:before="0" w:after="0"/>
+      </w:pPr>
+      <w:r>
+        <w:rPr>
+          <w:color w:val="333330"/>
+          <w:sz w:val="34"/>
+          <w:szCs w:val="34"/>
+        </w:rPr>
+        <w:lastRenderedPageBreak/>
+        <w:t>Best Designed Websites of 2023</w:t>
+      </w:r>
+    </w:p>
+    <w:p>
+      <w:pPr>
+        <w:pStyle w:val="NormalWeb"/>
+        <w:shd w:val="clear" w:color="auto" w:fill="FFFFFF"/>
+        <w:spacing w:before="0" w:beforeAutospacing="0" w:after="0" w:afterAutospacing="0" w:line="480" w:lineRule="auto"/>
+      </w:pPr>
+      <w:r>
+        <w:rPr>
+          <w:rFonts w:ascii="Georgia" w:hAnsi="Georgia"/>
+          <w:color w:val="333333"/>
           <w:sz w:val="22"/>
           <w:szCs w:val="22"/>
         </w:rPr>
-        <w:t>LIST OF JAVASCRIPT RENDERING ENGINES FOUND IN DIFFERENT BROWSERS</w:t>
-      </w:r>
-    </w:p>
-    <w:p/>
-    <w:tbl>
-      <w:tblPr>
-        <w:tblStyle w:val="a"/>
-        <w:tblW w:w="9029" w:type="dxa"/>
-        <w:tblBorders>
-          <w:top w:val="single" w:sz="8" w:space="0" w:color="000000"/>
-          <w:left w:val="single" w:sz="8" w:space="0" w:color="000000"/>
-          <w:bottom w:val="single" w:sz="8" w:space="0" w:color="000000"/>
-          <w:right w:val="single" w:sz="8" w:space="0" w:color="000000"/>
-          <w:insideH w:val="single" w:sz="8" w:space="0" w:color="000000"/>
-          <w:insideV w:val="single" w:sz="8" w:space="0" w:color="000000"/>
-        </w:tblBorders>
-        <w:tblLayout w:type="fixed"/>
-        <w:tblLook w:val="0600" w:firstRow="0" w:lastRow="0" w:firstColumn="0" w:lastColumn="0" w:noHBand="1" w:noVBand="1"/>
-      </w:tblPr>
-      <w:tblGrid>
-        <w:gridCol w:w="4514"/>
-        <w:gridCol w:w="4515"/>
-      </w:tblGrid>
-      <w:tr>
-        <w:trPr>
-          <w:trHeight w:val="500"/>
-        </w:trPr>
-        <w:tc>
-          <w:tcPr>
-            <w:tcW w:w="4514" w:type="dxa"/>
-          </w:tcPr>
-          <w:p>
-            <w:pPr>
-              <w:jc w:val="center"/>
-            </w:pPr>
-            <w:r>
-              <w:rPr>
-                <w:b/>
-              </w:rPr>
-              <w:t>Browser</w:t>
-            </w:r>
-          </w:p>
-        </w:tc>
-        <w:tc>
-          <w:tcPr>
-            <w:tcW w:w="4514" w:type="dxa"/>
-          </w:tcPr>
-          <w:p>
-            <w:pPr>
-              <w:jc w:val="center"/>
-            </w:pPr>
-            <w:r>
-              <w:rPr>
-                <w:b/>
-              </w:rPr>
-              <w:t>Rendering Engine</w:t>
-            </w:r>
-          </w:p>
-        </w:tc>
-      </w:tr>
-      <w:tr>
-        <w:trPr>
-          <w:trHeight w:val="500"/>
-        </w:trPr>
-        <w:tc>
-          <w:tcPr>
-            <w:tcW w:w="4514" w:type="dxa"/>
-          </w:tcPr>
-          <w:p>
-            <w:r>
-              <w:t>Chrome</w:t>
-            </w:r>
-          </w:p>
-        </w:tc>
-        <w:tc>
-          <w:tcPr>
-            <w:tcW w:w="4514" w:type="dxa"/>
-          </w:tcPr>
-          <w:p>
-            <w:sdt>
-              <w:sdtPr>
-                <w:alias w:val="Rendering Engine"/>
-                <w:id w:val="1060013453"/>
-                <w:dropDownList>
-                  <w:listItem w:displayText="Blink" w:value="Blink"/>
-                  <w:listItem w:displayText="Chakra (newer versions use Blink)" w:value="Chakra (newer versions use Blink)"/>
-                  <w:listItem w:displayText="EdgeHTML (deprecated)" w:value="EdgeHTML (deprecated)"/>
-                  <w:listItem w:displayText="SpiderMonkey" w:value="SpiderMonkey"/>
-                  <w:listItem w:displayText="Trident (deprecated)" w:value="Trident (deprecated)"/>
-                  <w:listItem w:displayText="V8" w:value="V8"/>
-                  <w:listItem w:displayText="WebKit" w:value="WebKit"/>
-                </w:dropDownList>
-              </w:sdtPr>
-              <w:sdtContent>
-                <w:r>
-                  <w:t>V8</w:t>
-                </w:r>
-              </w:sdtContent>
-            </w:sdt>
-          </w:p>
-        </w:tc>
-      </w:tr>
-      <w:tr>
-        <w:trPr>
-          <w:trHeight w:val="500"/>
-        </w:trPr>
-        <w:tc>
-          <w:tcPr>
-            <w:tcW w:w="4514" w:type="dxa"/>
-          </w:tcPr>
-          <w:p>
-            <w:r>
-              <w:t>Firefox</w:t>
-            </w:r>
-          </w:p>
-        </w:tc>
-        <w:tc>
-          <w:tcPr>
-            <w:tcW w:w="4514" w:type="dxa"/>
-          </w:tcPr>
-          <w:p>
-            <w:sdt>
-              <w:sdtPr>
-                <w:alias w:val="Rendering Engine"/>
-                <w:id w:val="94914204"/>
-                <w:dropDownList>
-                  <w:listItem w:displayText="Blink" w:value="Blink"/>
-                  <w:listItem w:displayText="Chakra (newer versions use Blink)" w:value="Chakra (newer versions use Blink)"/>
-                  <w:listItem w:displayText="EdgeHTML (deprecated)" w:value="EdgeHTML (deprecated)"/>
-                  <w:listItem w:displayText="SpiderMonkey" w:value="SpiderMonkey"/>
-                  <w:listItem w:displayText="Trident (deprecated)" w:value="Trident (deprecated)"/>
-                  <w:listItem w:displayText="V8" w:value="V8"/>
-                  <w:listItem w:displayText="WebKit" w:value="WebKit"/>
-                </w:dropDownList>
-              </w:sdtPr>
-              <w:sdtContent>
-                <w:r>
-                  <w:t>SpiderMonkey</w:t>
-                </w:r>
-              </w:sdtContent>
-            </w:sdt>
-          </w:p>
-        </w:tc>
-      </w:tr>
-      <w:tr>
-        <w:trPr>
-          <w:trHeight w:val="500"/>
-        </w:trPr>
-        <w:tc>
-          <w:tcPr>
-            <w:tcW w:w="4514" w:type="dxa"/>
-          </w:tcPr>
-          <w:p>
-            <w:r>
-              <w:t>Edge</w:t>
-            </w:r>
-          </w:p>
-        </w:tc>
-        <w:tc>
-          <w:tcPr>
-            <w:tcW w:w="4514" w:type="dxa"/>
-          </w:tcPr>
-          <w:p>
-            <w:sdt>
-              <w:sdtPr>
-                <w:alias w:val="Rendering Engine"/>
-                <w:id w:val="1632710518"/>
-                <w:dropDownList>
-                  <w:listItem w:displayText="Blink" w:value="Blink"/>
-                  <w:listItem w:displayText="Chakra (newer versions use Blink)" w:value="Chakra (newer versions use Blink)"/>
-                  <w:listItem w:displayText="EdgeHTML (deprecated)" w:value="EdgeHTML (deprecated)"/>
-                  <w:listItem w:displayText="SpiderMonkey" w:value="SpiderMonkey"/>
-                  <w:listItem w:displayText="Trident (deprecated)" w:value="Trident (deprecated)"/>
-                  <w:listItem w:displayText="V8" w:value="V8"/>
-                  <w:listItem w:displayText="WebKit" w:value="WebKit"/>
-                </w:dropDownList>
-              </w:sdtPr>
-              <w:sdtContent>
-                <w:r>
-                  <w:t>Chakra (newer versions use Blink)</w:t>
-                </w:r>
-              </w:sdtContent>
-            </w:sdt>
-          </w:p>
-        </w:tc>
-      </w:tr>
-      <w:tr>
-        <w:trPr>
-          <w:trHeight w:val="500"/>
-        </w:trPr>
-        <w:tc>
-          <w:tcPr>
-            <w:tcW w:w="4514" w:type="dxa"/>
-          </w:tcPr>
-          <w:p>
-            <w:r>
-              <w:t>Safari</w:t>
-            </w:r>
-          </w:p>
-        </w:tc>
-        <w:tc>
-          <w:tcPr>
-            <w:tcW w:w="4514" w:type="dxa"/>
-          </w:tcPr>
-          <w:p>
-            <w:sdt>
-              <w:sdtPr>
-                <w:alias w:val="Rendering Engine"/>
-                <w:id w:val="954299030"/>
-                <w:dropDownList>
-                  <w:listItem w:displayText="Blink" w:value="Blink"/>
-                  <w:listItem w:displayText="Chakra (newer versions use Blink)" w:value="Chakra (newer versions use Blink)"/>
-                  <w:listItem w:displayText="EdgeHTML (deprecated)" w:value="EdgeHTML (deprecated)"/>
-                  <w:listItem w:displayText="SpiderMonkey" w:value="SpiderMonkey"/>
-                  <w:listItem w:displayText="Trident (deprecated)" w:value="Trident (deprecated)"/>
-                  <w:listItem w:displayText="V8" w:value="V8"/>
-                  <w:listItem w:displayText="WebKit" w:value="WebKit"/>
-                </w:dropDownList>
-              </w:sdtPr>
-              <w:sdtContent>
-                <w:r>
-                  <w:t>WebKit</w:t>
-                </w:r>
-              </w:sdtContent>
-            </w:sdt>
-          </w:p>
-        </w:tc>
-      </w:tr>
-      <w:tr>
-        <w:trPr>
-          <w:trHeight w:val="500"/>
-        </w:trPr>
-        <w:tc>
-          <w:tcPr>
-            <w:tcW w:w="4514" w:type="dxa"/>
-          </w:tcPr>
-          <w:p>
-            <w:r>
-              <w:t>Opera</w:t>
-            </w:r>
-          </w:p>
-        </w:tc>
-        <w:tc>
-          <w:tcPr>
-            <w:tcW w:w="4514" w:type="dxa"/>
-          </w:tcPr>
-          <w:p>
-            <w:sdt>
-              <w:sdtPr>
-                <w:alias w:val="Rendering Engine"/>
-                <w:id w:val="688368381"/>
-                <w:dropDownList>
-                  <w:listItem w:displayText="Blink" w:value="Blink"/>
-                  <w:listItem w:displayText="Chakra (newer versions use Blink)" w:value="Chakra (newer versions use Blink)"/>
-                  <w:listItem w:displayText="EdgeHTML (deprecated)" w:value="EdgeHTML (deprecated)"/>
-                  <w:listItem w:displayText="SpiderMonkey" w:value="SpiderMonkey"/>
-                  <w:listItem w:displayText="Trident (deprecated)" w:value="Trident (deprecated)"/>
-                  <w:listItem w:displayText="V8" w:value="V8"/>
-                  <w:listItem w:displayText="WebKit" w:value="WebKit"/>
-                </w:dropDownList>
-              </w:sdtPr>
-              <w:sdtContent>
-                <w:r>
-                  <w:t>Blink</w:t>
-                </w:r>
-              </w:sdtContent>
-            </w:sdt>
-          </w:p>
-        </w:tc>
-      </w:tr>
-      <w:tr>
-        <w:trPr>
-          <w:trHeight w:val="500"/>
-        </w:trPr>
-        <w:tc>
-          <w:tcPr>
-            <w:tcW w:w="4514" w:type="dxa"/>
-          </w:tcPr>
-          <w:p>
-            <w:r>
-              <w:t>Internet Explorer</w:t>
-            </w:r>
-          </w:p>
-        </w:tc>
-        <w:tc>
-          <w:tcPr>
-            <w:tcW w:w="4514" w:type="dxa"/>
-          </w:tcPr>
-          <w:p>
-            <w:sdt>
-              <w:sdtPr>
-                <w:alias w:val="Rendering Engine"/>
-                <w:id w:val="-1600567324"/>
-                <w:dropDownList>
-                  <w:listItem w:displayText="Blink" w:value="Blink"/>
-                  <w:listItem w:displayText="Chakra (newer versions use Blink)" w:value="Chakra (newer versions use Blink)"/>
-                  <w:listItem w:displayText="EdgeHTML (deprecated)" w:value="EdgeHTML (deprecated)"/>
-                  <w:listItem w:displayText="SpiderMonkey" w:value="SpiderMonkey"/>
-                  <w:listItem w:displayText="Trident (deprecated)" w:value="Trident (deprecated)"/>
-                  <w:listItem w:displayText="V8" w:value="V8"/>
-                  <w:listItem w:displayText="WebKit" w:value="WebKit"/>
-                </w:dropDownList>
-              </w:sdtPr>
-              <w:sdtContent>
-                <w:r>
-                  <w:t>Trident (deprecated)</w:t>
-                </w:r>
-              </w:sdtContent>
-            </w:sdt>
-          </w:p>
-        </w:tc>
-      </w:tr>
-      <w:tr>
-        <w:trPr>
-          <w:trHeight w:val="500"/>
-        </w:trPr>
-        <w:tc>
-          <w:tcPr>
-            <w:tcW w:w="4514" w:type="dxa"/>
-          </w:tcPr>
-          <w:p>
-            <w:r>
-              <w:t>Edge Legacy</w:t>
-            </w:r>
-          </w:p>
-        </w:tc>
-        <w:tc>
-          <w:tcPr>
-            <w:tcW w:w="4514" w:type="dxa"/>
-          </w:tcPr>
-          <w:p>
-            <w:sdt>
-              <w:sdtPr>
-                <w:alias w:val="Rendering Engine"/>
-                <w:id w:val="-417357118"/>
-                <w:dropDownList>
-                  <w:listItem w:displayText="Blink" w:value="Blink"/>
-                  <w:listItem w:displayText="Chakra (newer versions use Blink)" w:value="Chakra (newer versions use Blink)"/>
-                  <w:listItem w:displayText="EdgeHTML (deprecated)" w:value="EdgeHTML (deprecated)"/>
-                  <w:listItem w:displayText="SpiderMonkey" w:value="SpiderMonkey"/>
-                  <w:listItem w:displayText="Trident (deprecated)" w:value="Trident (deprecated)"/>
-                  <w:listItem w:displayText="V8" w:value="V8"/>
-                  <w:listItem w:displayText="WebKit" w:value="WebKit"/>
-                </w:dropDownList>
-              </w:sdtPr>
-              <w:sdtContent>
-                <w:r>
-                  <w:t>EdgeHTML (deprecated)</w:t>
-                </w:r>
-              </w:sdtContent>
-            </w:sdt>
-          </w:p>
-        </w:tc>
-      </w:tr>
-      <w:tr>
-        <w:trPr>
-          <w:trHeight w:val="500"/>
-        </w:trPr>
-        <w:tc>
-          <w:tcPr>
-            <w:tcW w:w="4514" w:type="dxa"/>
-          </w:tcPr>
-          <w:p>
-            <w:r>
-              <w:t>Samsung Internet</w:t>
-            </w:r>
-          </w:p>
-        </w:tc>
-        <w:tc>
-          <w:tcPr>
-            <w:tcW w:w="4514" w:type="dxa"/>
-          </w:tcPr>
-          <w:p>
-            <w:sdt>
-              <w:sdtPr>
-                <w:alias w:val="Rendering Engine"/>
-                <w:id w:val="2117004473"/>
-                <w:dropDownList>
-                  <w:listItem w:displayText="Blink" w:value="Blink"/>
-                  <w:listItem w:displayText="Chakra (newer versions use Blink)" w:value="Chakra (newer versions use Blink)"/>
-                  <w:listItem w:displayText="EdgeHTML (deprecated)" w:value="EdgeHTML (deprecated)"/>
-                  <w:listItem w:displayText="SpiderMonkey" w:value="SpiderMonkey"/>
-                  <w:listItem w:displayText="Trident (deprecated)" w:value="Trident (deprecated)"/>
-                  <w:listItem w:displayText="V8" w:value="V8"/>
-                  <w:listItem w:displayText="WebKit" w:value="WebKit"/>
-                </w:dropDownList>
-              </w:sdtPr>
-              <w:sdtContent>
-                <w:r>
-                  <w:t>Blink</w:t>
-                </w:r>
-              </w:sdtContent>
-            </w:sdt>
-          </w:p>
-        </w:tc>
-      </w:tr>
-      <w:tr>
-        <w:trPr>
-          <w:trHeight w:val="500"/>
-        </w:trPr>
-        <w:tc>
-          <w:tcPr>
-            <w:tcW w:w="4514" w:type="dxa"/>
-          </w:tcPr>
-          <w:p>
-            <w:r>
-              <w:t>UC Browser</w:t>
-            </w:r>
-          </w:p>
-        </w:tc>
-        <w:tc>
-          <w:tcPr>
-            <w:tcW w:w="4514" w:type="dxa"/>
-          </w:tcPr>
-          <w:p>
-            <w:sdt>
-              <w:sdtPr>
-                <w:alias w:val="Rendering Engine"/>
-                <w:id w:val="193613345"/>
-                <w:dropDownList>
-                  <w:listItem w:displayText="Blink" w:value="Blink"/>
-                  <w:listItem w:displayText="Chakra (newer versions use Blink)" w:value="Chakra (newer versions use Blink)"/>
-                  <w:listItem w:displayText="EdgeHTML (deprecated)" w:value="EdgeHTML (deprecated)"/>
-                  <w:listItem w:displayText="SpiderMonkey" w:value="SpiderMonkey"/>
-                  <w:listItem w:displayText="Trident (deprecated)" w:value="Trident (deprecated)"/>
-                  <w:listItem w:displayText="V8" w:value="V8"/>
-                  <w:listItem w:displayText="WebKit" w:value="WebKit"/>
-                </w:dropDownList>
-              </w:sdtPr>
-              <w:sdtContent>
-                <w:r>
-                  <w:t>WebKit</w:t>
-                </w:r>
-              </w:sdtContent>
-            </w:sdt>
-          </w:p>
-        </w:tc>
-      </w:tr>
-      <w:tr>
-        <w:trPr>
-          <w:trHeight w:val="500"/>
-        </w:trPr>
-        <w:tc>
-          <w:tcPr>
-            <w:tcW w:w="4514" w:type="dxa"/>
-          </w:tcPr>
-          <w:p>
-            <w:r>
-              <w:t>Yandex Browser</w:t>
-            </w:r>
-          </w:p>
-        </w:tc>
-        <w:tc>
-          <w:tcPr>
-            <w:tcW w:w="4514" w:type="dxa"/>
-          </w:tcPr>
-          <w:p>
-            <w:sdt>
-              <w:sdtPr>
-                <w:alias w:val="Rendering Engine"/>
-                <w:id w:val="-553017872"/>
-                <w:dropDownList>
-                  <w:listItem w:displayText="Blink" w:value="Blink"/>
-                  <w:listItem w:displayText="Chakra (newer versions use Blink)" w:value="Chakra (newer versions use Blink)"/>
-                  <w:listItem w:displayText="EdgeHTML (deprecated)" w:value="EdgeHTML (deprecated)"/>
-                  <w:listItem w:displayText="SpiderMonkey" w:value="SpiderMonkey"/>
-                  <w:listItem w:displayText="Trident (deprecated)" w:value="Trident (deprecated)"/>
-                  <w:listItem w:displayText="V8" w:value="V8"/>
-                  <w:listItem w:displayText="WebKit" w:value="WebKit"/>
-                </w:dropDownList>
-              </w:sdtPr>
-              <w:sdtContent>
-                <w:r>
-                  <w:t>Blink</w:t>
-                </w:r>
-              </w:sdtContent>
-            </w:sdt>
-          </w:p>
-        </w:tc>
-      </w:tr>
-    </w:tbl>
-    <w:p/>
-    <w:p/>
+        <w:t>Here are some of the best designed websites of 2023:</w:t>
+      </w:r>
+    </w:p>
+    <w:p>
+      <w:pPr>
+        <w:pStyle w:val="Heading2"/>
+        <w:shd w:val="clear" w:color="auto" w:fill="FFFFFF"/>
+        <w:spacing w:before="0" w:after="0"/>
+      </w:pPr>
+      <w:r>
+        <w:rPr>
+          <w:color w:val="333330"/>
+          <w:sz w:val="34"/>
+          <w:szCs w:val="34"/>
+        </w:rPr>
+        <w:t>1. Kismet</w:t>
+      </w:r>
+    </w:p>
+    <w:p>
+      <w:pPr>
+        <w:pStyle w:val="NormalWeb"/>
+        <w:shd w:val="clear" w:color="auto" w:fill="FFFFFF"/>
+        <w:spacing w:before="0" w:beforeAutospacing="0" w:after="0" w:afterAutospacing="0" w:line="480" w:lineRule="auto"/>
+      </w:pPr>
+      <w:r>
+        <w:rPr>
+          <w:rFonts w:ascii="Georgia" w:hAnsi="Georgia"/>
+          <w:color w:val="333333"/>
+          <w:sz w:val="22"/>
+          <w:szCs w:val="22"/>
+        </w:rPr>
+        <w:t>Website builder: Squarespace</w:t>
+      </w:r>
+    </w:p>
+    <w:p>
+      <w:pPr>
+        <w:pStyle w:val="Heading2"/>
+        <w:shd w:val="clear" w:color="auto" w:fill="FFFFFF"/>
+        <w:spacing w:before="0" w:after="0"/>
+      </w:pPr>
+      <w:r>
+        <w:rPr>
+          <w:color w:val="333330"/>
+          <w:sz w:val="34"/>
+          <w:szCs w:val="34"/>
+        </w:rPr>
+        <w:t>2. FullyRaw</w:t>
+      </w:r>
+    </w:p>
+    <w:p>
+      <w:pPr>
+        <w:pStyle w:val="NormalWeb"/>
+        <w:shd w:val="clear" w:color="auto" w:fill="FFFFFF"/>
+        <w:spacing w:before="0" w:beforeAutospacing="0" w:after="0" w:afterAutospacing="0" w:line="480" w:lineRule="auto"/>
+      </w:pPr>
+      <w:r>
+        <w:rPr>
+          <w:rFonts w:ascii="Georgia" w:hAnsi="Georgia"/>
+          <w:color w:val="333333"/>
+          <w:sz w:val="22"/>
+          <w:szCs w:val="22"/>
+        </w:rPr>
+        <w:t>Website builder: Kajabi</w:t>
+      </w:r>
+    </w:p>
+    <w:p>
+      <w:pPr>
+        <w:pStyle w:val="Heading2"/>
+        <w:shd w:val="clear" w:color="auto" w:fill="FFFFFF"/>
+        <w:spacing w:before="0" w:after="0"/>
+      </w:pPr>
+      <w:r>
+        <w:rPr>
+          <w:color w:val="333330"/>
+          <w:sz w:val="34"/>
+          <w:szCs w:val="34"/>
+        </w:rPr>
+        <w:t>3. Industrial Jewelry</w:t>
+      </w:r>
+    </w:p>
+    <w:p>
+      <w:pPr>
+        <w:pStyle w:val="NormalWeb"/>
+        <w:shd w:val="clear" w:color="auto" w:fill="FFFFFF"/>
+        <w:spacing w:before="0" w:beforeAutospacing="0" w:after="0" w:afterAutospacing="0" w:line="480" w:lineRule="auto"/>
+      </w:pPr>
+      <w:r>
+        <w:rPr>
+          <w:rFonts w:ascii="Georgia" w:hAnsi="Georgia"/>
+          <w:color w:val="333333"/>
+          <w:sz w:val="22"/>
+          <w:szCs w:val="22"/>
+        </w:rPr>
+        <w:t>Website builder: Wix</w:t>
+      </w:r>
+    </w:p>
+    <w:p>
+      <w:pPr>
+        <w:pStyle w:val="Heading2"/>
+        <w:shd w:val="clear" w:color="auto" w:fill="FFFFFF"/>
+        <w:spacing w:before="0" w:after="0"/>
+      </w:pPr>
+      <w:r>
+        <w:rPr>
+          <w:color w:val="333330"/>
+          <w:sz w:val="34"/>
+          <w:szCs w:val="34"/>
+        </w:rPr>
+        <w:t>4. Girlboss</w:t>
+      </w:r>
+    </w:p>
+    <w:p>
+      <w:pPr>
+        <w:pStyle w:val="NormalWeb"/>
+        <w:shd w:val="clear" w:color="auto" w:fill="FFFFFF"/>
+        <w:spacing w:before="0" w:beforeAutospacing="0" w:after="0" w:afterAutospacing="0" w:line="480" w:lineRule="auto"/>
+      </w:pPr>
+      <w:r>
+        <w:rPr>
+          <w:rFonts w:ascii="Georgia" w:hAnsi="Georgia"/>
+          <w:color w:val="333333"/>
+          <w:sz w:val="22"/>
+          <w:szCs w:val="22"/>
+        </w:rPr>
+        <w:t>Website builder: Shopify</w:t>
+      </w:r>
+    </w:p>
+    <w:p>
+      <w:pPr>
+        <w:pStyle w:val="Heading2"/>
+        <w:shd w:val="clear" w:color="auto" w:fill="FFFFFF"/>
+        <w:spacing w:before="0" w:after="0"/>
+      </w:pPr>
+      <w:r>
+        <w:rPr>
+          <w:color w:val="333330"/>
+          <w:sz w:val="34"/>
+          <w:szCs w:val="34"/>
+        </w:rPr>
+        <w:t>5. Fat Choy</w:t>
+      </w:r>
+    </w:p>
+    <w:p>
+      <w:pPr>
+        <w:pStyle w:val="NormalWeb"/>
+        <w:shd w:val="clear" w:color="auto" w:fill="FFFFFF"/>
+        <w:spacing w:before="0" w:beforeAutospacing="0" w:after="0" w:afterAutospacing="0" w:line="480" w:lineRule="auto"/>
+      </w:pPr>
+      <w:r>
+        <w:rPr>
+          <w:rFonts w:ascii="Georgia" w:hAnsi="Georgia"/>
+          <w:color w:val="333333"/>
+          <w:sz w:val="22"/>
+          <w:szCs w:val="22"/>
+        </w:rPr>
+        <w:t>Website builder: Squarespace</w:t>
+      </w:r>
+    </w:p>
+    <w:p>
+      <w:pPr>
+        <w:pStyle w:val="Heading2"/>
+        <w:shd w:val="clear" w:color="auto" w:fill="FFFFFF"/>
+        <w:spacing w:before="0" w:after="0"/>
+      </w:pPr>
+      <w:r>
+        <w:rPr>
+          <w:color w:val="333330"/>
+          <w:sz w:val="34"/>
+          <w:szCs w:val="34"/>
+        </w:rPr>
+        <w:t>6. Knapsack Creative</w:t>
+      </w:r>
+    </w:p>
+    <w:p>
+      <w:pPr>
+        <w:pStyle w:val="NormalWeb"/>
+        <w:shd w:val="clear" w:color="auto" w:fill="FFFFFF"/>
+        <w:spacing w:before="0" w:beforeAutospacing="0" w:after="0" w:afterAutospacing="0" w:line="480" w:lineRule="auto"/>
+      </w:pPr>
+      <w:r>
+        <w:rPr>
+          <w:rFonts w:ascii="Georgia" w:hAnsi="Georgia"/>
+          <w:color w:val="333333"/>
+          <w:sz w:val="22"/>
+          <w:szCs w:val="22"/>
+        </w:rPr>
+        <w:t>Website builder: Squarespace</w:t>
+      </w:r>
+    </w:p>
+    <w:p>
+      <w:pPr>
+        <w:pStyle w:val="NormalWeb"/>
+        <w:shd w:val="clear" w:color="auto" w:fill="FFFFFF"/>
+        <w:spacing w:before="0" w:beforeAutospacing="0" w:after="300" w:afterAutospacing="0" w:line="480" w:lineRule="auto"/>
+      </w:pPr>
+    </w:p>
+    <w:p>
+      <w:pPr>
+        <w:pStyle w:val="NormalWeb"/>
+        <w:spacing w:before="0" w:beforeAutospacing="0" w:after="0" w:afterAutospacing="0"/>
+        <w:jc w:val="center"/>
+      </w:pPr>
+      <w:r>
+        <w:rPr>
+          <w:rFonts w:ascii="Arial" w:hAnsi="Arial" w:cs="Arial"/>
+          <w:b/>
+          <w:bCs/>
+          <w:color w:val="000000"/>
+          <w:sz w:val="22"/>
+          <w:szCs w:val="22"/>
+        </w:rPr>
+        <w:t>DIFFERENCE BETWEEN SCRIPTING AND PROGRAMMING </w:t>
+      </w:r>
+    </w:p>
+    <w:p>
+      <w:pPr>
+        <w:spacing w:after="240"/>
+      </w:pPr>
+    </w:p>
+    <w:p>
+      <w:pPr>
+        <w:pStyle w:val="NormalWeb"/>
+        <w:spacing w:before="0" w:beforeAutospacing="0" w:after="0" w:afterAutospacing="0"/>
+      </w:pPr>
+      <w:r>
+        <w:rPr>
+          <w:rFonts w:ascii="Arial" w:hAnsi="Arial" w:cs="Arial"/>
+          <w:color w:val="000000"/>
+          <w:sz w:val="22"/>
+          <w:szCs w:val="22"/>
+        </w:rPr>
+        <w:t>Scripting languages are a type of programming language. The main difference between the two is that scripting languages are interpreted, while programming languages are compiled. </w:t>
+      </w:r>
+    </w:p>
     <w:p/>
     <w:sectPr>
       <w:pgSz w:w="11909" w:h="16834"/>
@@ -1118,6 +1066,34 @@
       </w:tblCellMar>
     </w:tblPr>
   </w:style>
+  <w:style w:type="paragraph" w:styleId="NormalWeb">
+    <w:name w:val="Normal (Web)"/>
+    <w:basedOn w:val="Normal"/>
+    <w:uiPriority w:val="99"/>
+    <w:unhideWhenUsed/>
+    <w:rsid w:val="001C778F"/>
+    <w:pPr>
+      <w:spacing w:before="100" w:beforeAutospacing="1" w:after="100" w:afterAutospacing="1" w:line="240" w:lineRule="auto"/>
+    </w:pPr>
+    <w:rPr>
+      <w:rFonts w:ascii="Times New Roman" w:eastAsia="Times New Roman" w:hAnsi="Times New Roman" w:cs="Times New Roman"/>
+      <w:sz w:val="24"/>
+      <w:szCs w:val="24"/>
+      <w:lang w:val="en-IN"/>
+    </w:rPr>
+  </w:style>
+  <w:style w:type="character" w:styleId="Hyperlink">
+    <w:name w:val="Hyperlink"/>
+    <w:basedOn w:val="DefaultParagraphFont"/>
+    <w:uiPriority w:val="99"/>
+    <w:semiHidden/>
+    <w:unhideWhenUsed/>
+    <w:rsid w:val="001C778F"/>
+    <w:rPr>
+      <w:color w:val="0000FF"/>
+      <w:u w:val="single"/>
+    </w:rPr>
+  </w:style>
 </w:styles>
 </file>
 

</xml_diff>